<commit_message>
versão de impressão, falta apenas a ficha cartografica verdadeira
</commit_message>
<xml_diff>
--- a/1_to_compile_dissertacao_EM_USO/Dissert_novo.docx
+++ b/1_to_compile_dissertacao_EM_USO/Dissert_novo.docx
@@ -59,67 +59,6 @@
       <w:r>
         <w:rPr>
           <w:sz w:val="36"/>
-        </w:rPr>
-      </w:r>
-    </w:p>
-    <w:p>
-      <w:pPr>
-        <w:pStyle w:val="Normal"/>
-        <w:spacing w:lineRule="auto" w:line="360"/>
-        <w:jc w:val="center"/>
-        <w:rPr>
-          <w:sz w:val="36"/>
-        </w:rPr>
-      </w:pPr>
-      <w:r>
-        <w:rPr>
-          <w:sz w:val="36"/>
-        </w:rPr>
-      </w:r>
-    </w:p>
-    <w:p>
-      <w:pPr>
-        <w:pStyle w:val="Normal"/>
-        <w:spacing w:lineRule="auto" w:line="360"/>
-        <w:jc w:val="center"/>
-        <w:rPr>
-          <w:sz w:val="36"/>
-        </w:rPr>
-      </w:pPr>
-      <w:r>
-        <w:rPr>
-          <w:sz w:val="36"/>
-        </w:rPr>
-      </w:r>
-    </w:p>
-    <w:p>
-      <w:pPr>
-        <w:pStyle w:val="Normal"/>
-        <w:spacing w:lineRule="auto" w:line="360"/>
-        <w:jc w:val="center"/>
-        <w:rPr>
-          <w:sz w:val="36"/>
-        </w:rPr>
-      </w:pPr>
-      <w:r>
-        <w:rPr>
-          <w:sz w:val="36"/>
-        </w:rPr>
-      </w:r>
-    </w:p>
-    <w:p>
-      <w:pPr>
-        <w:pStyle w:val="Normal"/>
-        <w:spacing w:lineRule="auto" w:line="360"/>
-        <w:jc w:val="center"/>
-        <w:rPr>
-          <w:sz w:val="36"/>
-          <w:lang w:val="pt-BR"/>
-        </w:rPr>
-      </w:pPr>
-      <w:r>
-        <w:rPr>
-          <w:sz w:val="36"/>
           <w:lang w:val="pt-BR"/>
         </w:rPr>
       </w:r>
@@ -134,14 +73,6 @@
           <w:lang w:val="pt-BR"/>
         </w:rPr>
       </w:pPr>
-      <w:r>
-        <w:rPr>
-          <w:b/>
-          <w:sz w:val="44"/>
-          <w:lang w:val="pt-BR"/>
-        </w:rPr>
-        <w:t>Efeitos explicativos da paisagem na biodiversidade arb</w:t>
-      </w:r>
       <w:r>
         <w:rPr>
           <w:rFonts w:eastAsia="Times New Roman" w:cs="Times New Roman"/>
@@ -152,31 +83,7 @@
           <w:szCs w:val="20"/>
           <w:lang w:val="pt-BR" w:eastAsia="pt-BR" w:bidi="ar-SA"/>
         </w:rPr>
-        <w:t xml:space="preserve">órea </w:t>
-      </w:r>
-      <w:r>
-        <w:rPr>
-          <w:rFonts w:eastAsia="Times New Roman" w:cs="Times New Roman"/>
-          <w:b/>
-          <w:color w:val="auto"/>
-          <w:kern w:val="0"/>
-          <w:sz w:val="44"/>
-          <w:szCs w:val="20"/>
-          <w:lang w:val="pt-BR" w:eastAsia="pt-BR" w:bidi="ar-SA"/>
-        </w:rPr>
-        <w:t>local</w:t>
-      </w:r>
-      <w:r>
-        <w:rPr>
-          <w:rFonts w:eastAsia="Times New Roman" w:cs="Times New Roman"/>
-          <w:b/>
-          <w:color w:val="auto"/>
-          <w:kern w:val="0"/>
-          <w:sz w:val="44"/>
-          <w:szCs w:val="20"/>
-          <w:lang w:val="pt-BR" w:eastAsia="pt-BR" w:bidi="ar-SA"/>
-        </w:rPr>
-        <w:t>: a contribuição de um modelo neutro espacialmente explícito ao debate de fragmentação de habitat</w:t>
+        <w:t>Efeitos funcionais da paisagem na biodiversidade arbórea local: a contribuição de um modelo neutro espacialmente explícito ao debate sobre fragmentação de habitat</w:t>
       </w:r>
     </w:p>
     <w:p>
@@ -389,11 +296,7 @@
         </w:rPr>
       </w:pPr>
       <w:r>
-        <w:rPr>
-          <w:sz w:val="36"/>
-          <w:lang w:val="pt-BR"/>
-        </w:rPr>
-        <w:t>Danilo Pereira Mori</w:t>
+        <w:rPr/>
       </w:r>
     </w:p>
     <w:p>
@@ -430,7 +333,23 @@
           <w:szCs w:val="18"/>
           <w:lang w:val="pt-BR"/>
         </w:rPr>
-        <w:t>Efeitos explicativos da paisagem na  biodiversidade local arb</w:t>
+        <w:t xml:space="preserve">Efeitos </w:t>
+      </w:r>
+      <w:r>
+        <w:rPr>
+          <w:sz w:val="40"/>
+          <w:szCs w:val="18"/>
+          <w:lang w:val="pt-BR"/>
+        </w:rPr>
+        <w:t>funcionais</w:t>
+      </w:r>
+      <w:r>
+        <w:rPr>
+          <w:sz w:val="40"/>
+          <w:szCs w:val="18"/>
+          <w:lang w:val="pt-BR"/>
+        </w:rPr>
+        <w:t xml:space="preserve"> da paisagem na biodiversidade arb</w:t>
       </w:r>
       <w:r>
         <w:rPr>
@@ -439,329 +358,7 @@
           <w:szCs w:val="18"/>
           <w:lang w:val="pt-BR"/>
         </w:rPr>
-        <w:t>órea</w:t>
-      </w:r>
-      <w:r>
-        <w:rPr>
-          <w:sz w:val="40"/>
-          <w:szCs w:val="18"/>
-          <w:lang w:val="pt-BR"/>
-        </w:rPr>
-        <w:t>: a contribuição de um modelo neutro espacialmente explícito ao debate sobre fragmentação de habitat</w:t>
-      </w:r>
-    </w:p>
-    <w:p>
-      <w:pPr>
-        <w:pStyle w:val="Normal"/>
-        <w:spacing w:lineRule="auto" w:line="360"/>
-        <w:jc w:val="center"/>
-        <w:rPr>
-          <w:sz w:val="36"/>
-          <w:lang w:val="pt-BR"/>
-        </w:rPr>
-      </w:pPr>
-      <w:r>
-        <w:rPr>
-          <w:sz w:val="36"/>
-          <w:lang w:val="pt-BR"/>
-        </w:rPr>
-      </w:r>
-    </w:p>
-    <w:p>
-      <w:pPr>
-        <w:pStyle w:val="Normal"/>
-        <w:spacing w:lineRule="auto" w:line="360"/>
-        <w:jc w:val="center"/>
-        <w:rPr>
-          <w:sz w:val="28"/>
-          <w:lang w:val="pt-BR"/>
-        </w:rPr>
-      </w:pPr>
-      <w:r>
-        <w:rPr>
-          <w:sz w:val="40"/>
-          <w:szCs w:val="18"/>
-          <w:lang w:val="pt-BR"/>
-        </w:rPr>
-        <w:t>Explanatory effects of landscape on tree biodiversity: the contribution of a spatially explicit neutral model to the habitat fragmentation debate</w:t>
-      </w:r>
-    </w:p>
-    <w:p>
-      <w:pPr>
-        <w:pStyle w:val="Normal"/>
-        <w:spacing w:lineRule="auto" w:line="360"/>
-        <w:jc w:val="center"/>
-        <w:rPr>
-          <w:sz w:val="28"/>
-          <w:lang w:val="pt-BR"/>
-        </w:rPr>
-      </w:pPr>
-      <w:r>
-        <w:rPr>
-          <w:sz w:val="28"/>
-          <w:lang w:val="pt-BR"/>
-        </w:rPr>
-      </w:r>
-    </w:p>
-    <w:p>
-      <w:pPr>
-        <w:pStyle w:val="Normal"/>
-        <w:spacing w:lineRule="auto" w:line="360"/>
-        <w:jc w:val="center"/>
-        <w:rPr>
-          <w:sz w:val="28"/>
-          <w:lang w:val="pt-BR"/>
-        </w:rPr>
-      </w:pPr>
-      <w:r>
-        <w:rPr>
-          <w:sz w:val="28"/>
-          <w:lang w:val="pt-BR"/>
-        </w:rPr>
-      </w:r>
-    </w:p>
-    <w:p>
-      <w:pPr>
-        <w:pStyle w:val="Normal"/>
-        <w:spacing w:lineRule="auto" w:line="360"/>
-        <w:jc w:val="center"/>
-        <w:rPr>
-          <w:sz w:val="28"/>
-          <w:lang w:val="pt-BR"/>
-        </w:rPr>
-      </w:pPr>
-      <w:r>
-        <w:rPr>
-          <w:sz w:val="28"/>
-          <w:lang w:val="pt-BR"/>
-        </w:rPr>
-      </w:r>
-    </w:p>
-    <w:p>
-      <w:pPr>
-        <w:pStyle w:val="Normal"/>
-        <w:spacing w:lineRule="auto" w:line="360"/>
-        <w:jc w:val="center"/>
-        <w:rPr>
-          <w:sz w:val="28"/>
-          <w:lang w:val="pt-BR"/>
-        </w:rPr>
-      </w:pPr>
-      <w:r>
-        <w:rPr>
-          <w:sz w:val="28"/>
-          <w:lang w:val="pt-BR"/>
-        </w:rPr>
-      </w:r>
-    </w:p>
-    <w:p>
-      <w:pPr>
-        <w:pStyle w:val="Normal"/>
-        <w:spacing w:lineRule="auto" w:line="360"/>
-        <w:jc w:val="center"/>
-        <w:rPr>
-          <w:sz w:val="28"/>
-          <w:lang w:val="pt-BR"/>
-        </w:rPr>
-      </w:pPr>
-      <w:r>
-        <w:rPr>
-          <w:sz w:val="28"/>
-          <w:lang w:val="pt-BR"/>
-        </w:rPr>
-      </w:r>
-    </w:p>
-    <w:p>
-      <w:pPr>
-        <w:pStyle w:val="Normal"/>
-        <w:spacing w:lineRule="auto" w:line="360"/>
-        <w:jc w:val="center"/>
-        <w:rPr>
-          <w:sz w:val="28"/>
-          <w:lang w:val="pt-BR"/>
-        </w:rPr>
-      </w:pPr>
-      <w:r>
-        <w:rPr>
-          <w:sz w:val="28"/>
-          <w:lang w:val="pt-BR"/>
-        </w:rPr>
-      </w:r>
-    </w:p>
-    <w:p>
-      <w:pPr>
-        <w:pStyle w:val="Normal"/>
-        <w:spacing w:lineRule="auto" w:line="360"/>
-        <w:jc w:val="center"/>
-        <w:rPr>
-          <w:sz w:val="28"/>
-          <w:lang w:val="pt-BR"/>
-        </w:rPr>
-      </w:pPr>
-      <w:r>
-        <w:rPr>
-          <w:sz w:val="28"/>
-          <w:lang w:val="pt-BR"/>
-        </w:rPr>
-      </w:r>
-    </w:p>
-    <w:p>
-      <w:pPr>
-        <w:pStyle w:val="Normal"/>
-        <w:spacing w:lineRule="auto" w:line="360"/>
-        <w:jc w:val="center"/>
-        <w:rPr>
-          <w:sz w:val="28"/>
-          <w:lang w:val="pt-BR"/>
-        </w:rPr>
-      </w:pPr>
-      <w:r>
-        <w:rPr>
-          <w:sz w:val="28"/>
-          <w:lang w:val="pt-BR"/>
-        </w:rPr>
-      </w:r>
-    </w:p>
-    <w:p>
-      <w:pPr>
-        <w:pStyle w:val="Normal"/>
-        <w:spacing w:lineRule="auto" w:line="360"/>
-        <w:jc w:val="center"/>
-        <w:rPr>
-          <w:sz w:val="28"/>
-          <w:lang w:val="pt-BR"/>
-        </w:rPr>
-      </w:pPr>
-      <w:r>
-        <w:rPr>
-          <w:sz w:val="28"/>
-          <w:lang w:val="pt-BR"/>
-        </w:rPr>
-      </w:r>
-    </w:p>
-    <w:p>
-      <w:pPr>
-        <w:pStyle w:val="Normal"/>
-        <w:spacing w:lineRule="auto" w:line="360"/>
-        <w:jc w:val="center"/>
-        <w:rPr>
-          <w:sz w:val="28"/>
-          <w:lang w:val="pt-BR"/>
-        </w:rPr>
-      </w:pPr>
-      <w:r>
-        <w:rPr>
-          <w:sz w:val="28"/>
-          <w:lang w:val="pt-BR"/>
-        </w:rPr>
-        <w:t>São Paulo</w:t>
-      </w:r>
-    </w:p>
-    <w:p>
-      <w:pPr>
-        <w:pStyle w:val="Normal"/>
-        <w:spacing w:lineRule="auto" w:line="360"/>
-        <w:jc w:val="center"/>
-        <w:rPr>
-          <w:sz w:val="28"/>
-          <w:lang w:val="pt-BR"/>
-        </w:rPr>
-      </w:pPr>
-      <w:r>
-        <w:rPr>
-          <w:sz w:val="28"/>
-          <w:lang w:val="pt-BR"/>
-        </w:rPr>
-        <w:t>2025</w:t>
-      </w:r>
-    </w:p>
-    <w:p>
-      <w:pPr>
-        <w:pStyle w:val="Normal"/>
-        <w:spacing w:lineRule="auto" w:line="360"/>
-        <w:jc w:val="center"/>
-        <w:rPr>
-          <w:sz w:val="28"/>
-          <w:lang w:val="pt-BR"/>
-        </w:rPr>
-      </w:pPr>
-      <w:r>
-        <w:rPr>
-          <w:sz w:val="28"/>
-          <w:lang w:val="pt-BR"/>
-        </w:rPr>
-      </w:r>
-    </w:p>
-    <w:p>
-      <w:pPr>
-        <w:pStyle w:val="Normal"/>
-        <w:spacing w:lineRule="auto" w:line="360"/>
-        <w:jc w:val="center"/>
-        <w:rPr>
-          <w:sz w:val="28"/>
-          <w:lang w:val="pt-BR"/>
-        </w:rPr>
-      </w:pPr>
-      <w:r>
-        <w:rPr>
-          <w:sz w:val="28"/>
-          <w:lang w:val="pt-BR"/>
-        </w:rPr>
-      </w:r>
-    </w:p>
-    <w:p>
-      <w:pPr>
-        <w:pStyle w:val="Normal"/>
-        <w:spacing w:lineRule="auto" w:line="360"/>
-        <w:jc w:val="center"/>
-        <w:rPr>
-          <w:sz w:val="36"/>
-          <w:lang w:val="pt-BR"/>
-        </w:rPr>
-      </w:pPr>
-      <w:r>
-        <w:rPr>
-          <w:sz w:val="36"/>
-          <w:lang w:val="pt-BR"/>
-        </w:rPr>
-        <w:t>Danilo Pereira Mori</w:t>
-      </w:r>
-    </w:p>
-    <w:p>
-      <w:pPr>
-        <w:pStyle w:val="Normal"/>
-        <w:spacing w:lineRule="auto" w:line="360"/>
-        <w:jc w:val="both"/>
-        <w:rPr>
-          <w:sz w:val="36"/>
-          <w:lang w:val="pt-BR"/>
-        </w:rPr>
-      </w:pPr>
-      <w:r>
-        <w:rPr>
-          <w:sz w:val="36"/>
-          <w:lang w:val="pt-BR"/>
-        </w:rPr>
-      </w:r>
-    </w:p>
-    <w:p>
-      <w:pPr>
-        <w:pStyle w:val="Normal"/>
-        <w:spacing w:lineRule="auto" w:line="360"/>
-        <w:jc w:val="center"/>
-        <w:rPr>
-          <w:sz w:val="40"/>
-          <w:szCs w:val="18"/>
-          <w:lang w:val="pt-BR"/>
-        </w:rPr>
-      </w:pPr>
-      <w:r>
-        <w:rPr>
-          <w:sz w:val="40"/>
-          <w:szCs w:val="18"/>
-          <w:lang w:val="pt-BR"/>
-        </w:rPr>
-        <w:t>Efeitos explicativos da paisagem na  biodiversidade local arb</w:t>
+        <w:t xml:space="preserve">órea </w:t>
       </w:r>
       <w:r>
         <w:rPr>
@@ -770,7 +367,7 @@
           <w:szCs w:val="18"/>
           <w:lang w:val="pt-BR"/>
         </w:rPr>
-        <w:t>órea</w:t>
+        <w:t>local</w:t>
       </w:r>
       <w:r>
         <w:rPr>
@@ -814,7 +411,304 @@
           <w:szCs w:val="18"/>
           <w:lang w:val="pt-BR"/>
         </w:rPr>
-        <w:t>Explanatory effects of landscape on tree biodiversity: the contribution of a spatially explicit neutral model to the habitat fragmentation debate</w:t>
+        <w:t>Functional landscape effects on local tree biodiversity: the contribution of a spatially explicit neutral model to the habitat fragmentation debate</w:t>
+      </w:r>
+    </w:p>
+    <w:p>
+      <w:pPr>
+        <w:pStyle w:val="Normal"/>
+        <w:spacing w:lineRule="auto" w:line="360"/>
+        <w:jc w:val="center"/>
+        <w:rPr>
+          <w:sz w:val="28"/>
+          <w:lang w:val="pt-BR"/>
+        </w:rPr>
+      </w:pPr>
+      <w:r>
+        <w:rPr>
+          <w:sz w:val="28"/>
+          <w:lang w:val="pt-BR"/>
+        </w:rPr>
+      </w:r>
+    </w:p>
+    <w:p>
+      <w:pPr>
+        <w:pStyle w:val="Normal"/>
+        <w:spacing w:lineRule="auto" w:line="360"/>
+        <w:jc w:val="center"/>
+        <w:rPr>
+          <w:sz w:val="28"/>
+          <w:lang w:val="pt-BR"/>
+        </w:rPr>
+      </w:pPr>
+      <w:r>
+        <w:rPr>
+          <w:sz w:val="28"/>
+          <w:lang w:val="pt-BR"/>
+        </w:rPr>
+      </w:r>
+    </w:p>
+    <w:p>
+      <w:pPr>
+        <w:pStyle w:val="Normal"/>
+        <w:spacing w:lineRule="auto" w:line="360"/>
+        <w:jc w:val="center"/>
+        <w:rPr>
+          <w:sz w:val="28"/>
+          <w:lang w:val="pt-BR"/>
+        </w:rPr>
+      </w:pPr>
+      <w:r>
+        <w:rPr>
+          <w:sz w:val="28"/>
+          <w:lang w:val="pt-BR"/>
+        </w:rPr>
+      </w:r>
+    </w:p>
+    <w:p>
+      <w:pPr>
+        <w:pStyle w:val="Normal"/>
+        <w:spacing w:lineRule="auto" w:line="360"/>
+        <w:jc w:val="center"/>
+        <w:rPr>
+          <w:sz w:val="28"/>
+          <w:lang w:val="pt-BR"/>
+        </w:rPr>
+      </w:pPr>
+      <w:r>
+        <w:rPr>
+          <w:sz w:val="28"/>
+          <w:lang w:val="pt-BR"/>
+        </w:rPr>
+      </w:r>
+    </w:p>
+    <w:p>
+      <w:pPr>
+        <w:pStyle w:val="Normal"/>
+        <w:spacing w:lineRule="auto" w:line="360"/>
+        <w:jc w:val="center"/>
+        <w:rPr>
+          <w:sz w:val="28"/>
+          <w:lang w:val="pt-BR"/>
+        </w:rPr>
+      </w:pPr>
+      <w:r>
+        <w:rPr>
+          <w:sz w:val="28"/>
+          <w:lang w:val="pt-BR"/>
+        </w:rPr>
+      </w:r>
+    </w:p>
+    <w:p>
+      <w:pPr>
+        <w:pStyle w:val="Normal"/>
+        <w:spacing w:lineRule="auto" w:line="360"/>
+        <w:jc w:val="center"/>
+        <w:rPr>
+          <w:sz w:val="28"/>
+          <w:lang w:val="pt-BR"/>
+        </w:rPr>
+      </w:pPr>
+      <w:r>
+        <w:rPr>
+          <w:sz w:val="28"/>
+          <w:lang w:val="pt-BR"/>
+        </w:rPr>
+      </w:r>
+    </w:p>
+    <w:p>
+      <w:pPr>
+        <w:pStyle w:val="Normal"/>
+        <w:spacing w:lineRule="auto" w:line="360"/>
+        <w:jc w:val="center"/>
+        <w:rPr>
+          <w:sz w:val="28"/>
+          <w:lang w:val="pt-BR"/>
+        </w:rPr>
+      </w:pPr>
+      <w:r>
+        <w:rPr>
+          <w:sz w:val="28"/>
+          <w:lang w:val="pt-BR"/>
+        </w:rPr>
+      </w:r>
+    </w:p>
+    <w:p>
+      <w:pPr>
+        <w:pStyle w:val="Normal"/>
+        <w:spacing w:lineRule="auto" w:line="360"/>
+        <w:jc w:val="center"/>
+        <w:rPr>
+          <w:sz w:val="28"/>
+          <w:lang w:val="pt-BR"/>
+        </w:rPr>
+      </w:pPr>
+      <w:r>
+        <w:rPr>
+          <w:sz w:val="28"/>
+          <w:lang w:val="pt-BR"/>
+        </w:rPr>
+      </w:r>
+    </w:p>
+    <w:p>
+      <w:pPr>
+        <w:pStyle w:val="Normal"/>
+        <w:spacing w:lineRule="auto" w:line="360"/>
+        <w:jc w:val="center"/>
+        <w:rPr>
+          <w:sz w:val="28"/>
+          <w:lang w:val="pt-BR"/>
+        </w:rPr>
+      </w:pPr>
+      <w:r>
+        <w:rPr>
+          <w:sz w:val="28"/>
+          <w:lang w:val="pt-BR"/>
+        </w:rPr>
+        <w:t>São Paulo</w:t>
+      </w:r>
+    </w:p>
+    <w:p>
+      <w:pPr>
+        <w:pStyle w:val="Normal"/>
+        <w:spacing w:lineRule="auto" w:line="360"/>
+        <w:jc w:val="center"/>
+        <w:rPr>
+          <w:sz w:val="28"/>
+          <w:lang w:val="pt-BR"/>
+        </w:rPr>
+      </w:pPr>
+      <w:r>
+        <w:rPr>
+          <w:sz w:val="28"/>
+          <w:lang w:val="pt-BR"/>
+        </w:rPr>
+        <w:t>2025</w:t>
+      </w:r>
+    </w:p>
+    <w:p>
+      <w:pPr>
+        <w:pStyle w:val="Normal"/>
+        <w:spacing w:lineRule="auto" w:line="360"/>
+        <w:jc w:val="center"/>
+        <w:rPr>
+          <w:sz w:val="28"/>
+          <w:lang w:val="pt-BR"/>
+        </w:rPr>
+      </w:pPr>
+      <w:r>
+        <w:rPr>
+          <w:sz w:val="28"/>
+          <w:lang w:val="pt-BR"/>
+        </w:rPr>
+      </w:r>
+    </w:p>
+    <w:p>
+      <w:pPr>
+        <w:pStyle w:val="Normal"/>
+        <w:spacing w:lineRule="auto" w:line="360"/>
+        <w:jc w:val="center"/>
+        <w:rPr>
+          <w:sz w:val="28"/>
+          <w:lang w:val="pt-BR"/>
+        </w:rPr>
+      </w:pPr>
+      <w:r>
+        <w:rPr>
+          <w:sz w:val="28"/>
+          <w:lang w:val="pt-BR"/>
+        </w:rPr>
+      </w:r>
+    </w:p>
+    <w:p>
+      <w:pPr>
+        <w:pStyle w:val="Normal"/>
+        <w:spacing w:lineRule="auto" w:line="360"/>
+        <w:jc w:val="center"/>
+        <w:rPr>
+          <w:sz w:val="36"/>
+          <w:lang w:val="pt-BR"/>
+        </w:rPr>
+      </w:pPr>
+      <w:r>
+        <w:rPr>
+          <w:sz w:val="36"/>
+          <w:lang w:val="pt-BR"/>
+        </w:rPr>
+        <w:t>Danilo Pereira Mori</w:t>
+      </w:r>
+    </w:p>
+    <w:p>
+      <w:pPr>
+        <w:pStyle w:val="Normal"/>
+        <w:spacing w:lineRule="auto" w:line="360"/>
+        <w:jc w:val="both"/>
+        <w:rPr>
+          <w:sz w:val="36"/>
+          <w:lang w:val="pt-BR"/>
+        </w:rPr>
+      </w:pPr>
+      <w:r>
+        <w:rPr>
+          <w:sz w:val="36"/>
+          <w:lang w:val="pt-BR"/>
+        </w:rPr>
+      </w:r>
+    </w:p>
+    <w:p>
+      <w:pPr>
+        <w:pStyle w:val="Normal"/>
+        <w:spacing w:lineRule="auto" w:line="360"/>
+        <w:jc w:val="center"/>
+        <w:rPr>
+          <w:sz w:val="40"/>
+          <w:szCs w:val="18"/>
+          <w:lang w:val="pt-BR"/>
+        </w:rPr>
+      </w:pPr>
+      <w:r>
+        <w:rPr>
+          <w:sz w:val="40"/>
+          <w:szCs w:val="18"/>
+          <w:lang w:val="pt-BR"/>
+        </w:rPr>
+        <w:t>Efeitos funcionais da paisagem na biodiversidade arbórea local: a contribuição de um modelo neutro espacialmente explícito ao debate sobre fragmentação de habitat</w:t>
+      </w:r>
+    </w:p>
+    <w:p>
+      <w:pPr>
+        <w:pStyle w:val="Normal"/>
+        <w:spacing w:lineRule="auto" w:line="360"/>
+        <w:jc w:val="center"/>
+        <w:rPr>
+          <w:sz w:val="36"/>
+          <w:lang w:val="pt-BR"/>
+        </w:rPr>
+      </w:pPr>
+      <w:r>
+        <w:rPr>
+          <w:sz w:val="36"/>
+          <w:lang w:val="pt-BR"/>
+        </w:rPr>
+      </w:r>
+    </w:p>
+    <w:p>
+      <w:pPr>
+        <w:pStyle w:val="Normal"/>
+        <w:spacing w:lineRule="auto" w:line="360"/>
+        <w:jc w:val="center"/>
+        <w:rPr>
+          <w:sz w:val="28"/>
+          <w:lang w:val="pt-BR"/>
+        </w:rPr>
+      </w:pPr>
+      <w:r>
+        <w:rPr>
+          <w:sz w:val="28"/>
+          <w:szCs w:val="18"/>
+          <w:lang w:val="pt-BR"/>
+        </w:rPr>
+        <w:t>Functional landscape effects on local tree biodiversity: the contribution of a spatially explicit neutral model to the habitat fragmentation debate</w:t>
       </w:r>
     </w:p>
     <w:p>
@@ -1380,21 +1274,6 @@
         <w:rPr>
           <w:sz w:val="28"/>
         </w:rPr>
-      </w:r>
-    </w:p>
-    <w:p>
-      <w:pPr>
-        <w:pStyle w:val="Normal"/>
-        <w:spacing w:lineRule="auto" w:line="360"/>
-        <w:jc w:val="both"/>
-        <w:rPr>
-          <w:sz w:val="28"/>
-        </w:rPr>
-      </w:pPr>
-      <w:r>
-        <w:rPr>
-          <w:sz w:val="28"/>
-        </w:rPr>
         <w:t>________________________</w:t>
         <w:tab/>
         <w:tab/>
@@ -2332,23 +2211,26 @@
           <w:szCs w:val="20"/>
           <w:lang w:val="pt-BR"/>
         </w:rPr>
-        <w:t xml:space="preserve">Neste trabalho navego no Mar Pequeno da ecologia teórica de </w:t>
-      </w:r>
-      <w:r>
+        <w:t>Neste trabalho navego no Mar Pequeno da ecologia teórica de paisagens florestais (área lagunar costeira) com uma canoa e remo talhados por diversas mãos, inclusive as minhas. Aqui se fecha um ciclo de formação acadêmica uspiana.</w:t>
+      </w:r>
+    </w:p>
+    <w:p>
+      <w:pPr>
+        <w:pStyle w:val="Normal"/>
+        <w:spacing w:lineRule="auto" w:line="360"/>
+        <w:jc w:val="both"/>
         <w:rPr>
           <w:sz w:val="20"/>
           <w:szCs w:val="20"/>
-          <w:lang w:val="pt-BR"/>
-        </w:rPr>
-        <w:t xml:space="preserve">paisagens florestais </w:t>
-      </w:r>
+        </w:rPr>
+      </w:pPr>
       <w:r>
         <w:rPr>
           <w:sz w:val="20"/>
           <w:szCs w:val="20"/>
           <w:lang w:val="pt-BR"/>
         </w:rPr>
-        <w:t>(área lagunar costeira) com uma canoa e remo talhados por diversas mãos, inclusive as minhas. Aqui se fecha um ciclo de formação acadêmica uspiana.</w:t>
+        <w:t>Gostaria de agradecer todas as pessoas que conheci nos meus primeiros 18 anos de vida, que passei em Iguape. Onde sinto que boa parte da minha formação enquanto pesquisador começou – nos espaços e tempos do Vale do Ribeira. Em especial agradeço aos meus pais (Cida e Edgar que estiveram e estão sempre comigo me apoiando) e aos meus outros parentes (abraços tia Zaia, saudades tia Maria, vó Rosinha, vó Zélia, vô Zé, vô Kazu, tio Oscar). Também agradeço aos amigos do coração: Rafael, João, Dona Miwa e Seu Diegues. Esses três últimos foram essenciais para meu ingresso no IBUSP, pois me apresentaram esse mundo acadêmico (trazendo um pouco da USP para Iguape com o NUPAUB) e me deram suporte na segunda fase da FUVEST.</w:t>
       </w:r>
     </w:p>
     <w:p>
@@ -2367,7 +2249,7 @@
           <w:szCs w:val="20"/>
           <w:lang w:val="pt-BR"/>
         </w:rPr>
-        <w:t xml:space="preserve">Gostaria de agradecer todas as pessoas que conheci nos meus primeiros 18 anos de vida, que passei em Iguape. Onde sinto que boa parte da minha formação enquanto pesquisador começou – nos espaços e tempos do Vale do Ribeira. Em especial agradeço aos meus pais (Cida e Edgar que estiveram e estão sempre comigo me apoiando) </w:t>
+        <w:t xml:space="preserve">Gostaria de agradecer as pessoas que conheci depois que sai de Iguape. O começo na capital foi muito difícil. Enquanto aluno da USP, a capital mudou. A experiência cruspiana foi meu primeiro abrigo. Vieram as grandes amizades da graduação: Ana, Mariana, André, Henrique, Edegar, </w:t>
       </w:r>
       <w:r>
         <w:rPr>
@@ -2375,357 +2257,7 @@
           <w:szCs w:val="20"/>
           <w:lang w:val="pt-BR"/>
         </w:rPr>
-        <w:t xml:space="preserve">e aos meus outros parentes </w:t>
-      </w:r>
-      <w:r>
-        <w:rPr>
-          <w:sz w:val="20"/>
-          <w:szCs w:val="20"/>
-          <w:lang w:val="pt-BR"/>
-        </w:rPr>
-        <w:t xml:space="preserve">(abraços tia Zaia, </w:t>
-      </w:r>
-      <w:r>
-        <w:rPr>
-          <w:sz w:val="20"/>
-          <w:szCs w:val="20"/>
-          <w:lang w:val="pt-BR"/>
-        </w:rPr>
-        <w:t>saudades</w:t>
-      </w:r>
-      <w:r>
-        <w:rPr>
-          <w:sz w:val="20"/>
-          <w:szCs w:val="20"/>
-          <w:lang w:val="pt-BR"/>
-        </w:rPr>
-        <w:t xml:space="preserve"> tia Maria, vó Rosinha, vó Zélia, vô Zé, vô Kazu, tio Oscar</w:t>
-      </w:r>
-      <w:r>
-        <w:rPr>
-          <w:sz w:val="20"/>
-          <w:szCs w:val="20"/>
-          <w:lang w:val="pt-BR"/>
-        </w:rPr>
-        <w:t>)</w:t>
-      </w:r>
-      <w:r>
-        <w:rPr>
-          <w:sz w:val="20"/>
-          <w:szCs w:val="20"/>
-          <w:lang w:val="pt-BR"/>
-        </w:rPr>
-        <w:t xml:space="preserve">. Também </w:t>
-      </w:r>
-      <w:r>
-        <w:rPr>
-          <w:sz w:val="20"/>
-          <w:szCs w:val="20"/>
-          <w:lang w:val="pt-BR"/>
-        </w:rPr>
-        <w:t xml:space="preserve">agradeço </w:t>
-      </w:r>
-      <w:r>
-        <w:rPr>
-          <w:sz w:val="20"/>
-          <w:szCs w:val="20"/>
-          <w:lang w:val="pt-BR"/>
-        </w:rPr>
-        <w:t>aos amigos do coração: Rafael, João, Dona Miwa e Seu Diegues. Esses três últimos foram essenciais para meu ingresso no IBUSP, pois me apresentaram esse mundo acadêmico (trazendo um pouco da USP para Iguape com o NUPAUB) e me deram suporte na segunda fase da FUVEST.</w:t>
-      </w:r>
-    </w:p>
-    <w:p>
-      <w:pPr>
-        <w:pStyle w:val="Normal"/>
-        <w:spacing w:lineRule="auto" w:line="360"/>
-        <w:jc w:val="both"/>
-        <w:rPr>
-          <w:sz w:val="20"/>
-          <w:szCs w:val="20"/>
-        </w:rPr>
-      </w:pPr>
-      <w:r>
-        <w:rPr>
-          <w:sz w:val="20"/>
-          <w:szCs w:val="20"/>
-          <w:lang w:val="pt-BR"/>
-        </w:rPr>
-        <w:t xml:space="preserve">Gostaria de agradecer as pessoas que conheci </w:t>
-      </w:r>
-      <w:r>
-        <w:rPr>
-          <w:sz w:val="20"/>
-          <w:szCs w:val="20"/>
-          <w:lang w:val="pt-BR"/>
-        </w:rPr>
-        <w:t>depois que sai de Iguape</w:t>
-      </w:r>
-      <w:r>
-        <w:rPr>
-          <w:sz w:val="20"/>
-          <w:szCs w:val="20"/>
-          <w:lang w:val="pt-BR"/>
-        </w:rPr>
-        <w:t xml:space="preserve">. </w:t>
-      </w:r>
-      <w:r>
-        <w:rPr>
-          <w:sz w:val="20"/>
-          <w:szCs w:val="20"/>
-          <w:lang w:val="pt-BR"/>
-        </w:rPr>
-        <w:t>O</w:t>
-      </w:r>
-      <w:r>
-        <w:rPr>
-          <w:sz w:val="20"/>
-          <w:szCs w:val="20"/>
-          <w:lang w:val="pt-BR"/>
-        </w:rPr>
-        <w:t xml:space="preserve"> começo na capital </w:t>
-      </w:r>
-      <w:r>
-        <w:rPr>
-          <w:sz w:val="20"/>
-          <w:szCs w:val="20"/>
-          <w:lang w:val="pt-BR"/>
-        </w:rPr>
-        <w:t>foi</w:t>
-      </w:r>
-      <w:r>
-        <w:rPr>
-          <w:sz w:val="20"/>
-          <w:szCs w:val="20"/>
-          <w:lang w:val="pt-BR"/>
-        </w:rPr>
-        <w:t xml:space="preserve"> muito difícil. Enquanto aluno da USP, a capital mudou. </w:t>
-      </w:r>
-      <w:r>
-        <w:rPr>
-          <w:sz w:val="20"/>
-          <w:szCs w:val="20"/>
-          <w:lang w:val="pt-BR"/>
-        </w:rPr>
-        <w:t>A</w:t>
-      </w:r>
-      <w:r>
-        <w:rPr>
-          <w:sz w:val="20"/>
-          <w:szCs w:val="20"/>
-          <w:lang w:val="pt-BR"/>
-        </w:rPr>
-        <w:t xml:space="preserve"> experiência cruspiana foi meu primeiro abrigo. </w:t>
-      </w:r>
-      <w:r>
-        <w:rPr>
-          <w:sz w:val="20"/>
-          <w:szCs w:val="20"/>
-          <w:lang w:val="pt-BR"/>
-        </w:rPr>
-        <w:t>Vieram as</w:t>
-      </w:r>
-      <w:r>
-        <w:rPr>
-          <w:sz w:val="20"/>
-          <w:szCs w:val="20"/>
-          <w:lang w:val="pt-BR"/>
-        </w:rPr>
-        <w:t xml:space="preserve"> grandes amizades da graduação: Ana, Mariana, André, Henrique, Edegar. </w:t>
-      </w:r>
-      <w:r>
-        <w:rPr>
-          <w:sz w:val="20"/>
-          <w:szCs w:val="20"/>
-          <w:lang w:val="pt-BR"/>
-        </w:rPr>
-        <w:t>Os</w:t>
-      </w:r>
-      <w:r>
-        <w:rPr>
-          <w:sz w:val="20"/>
-          <w:szCs w:val="20"/>
-          <w:lang w:val="pt-BR"/>
-        </w:rPr>
-        <w:t xml:space="preserve"> docentes da</w:t>
-      </w:r>
-      <w:r>
-        <w:rPr>
-          <w:sz w:val="20"/>
-          <w:szCs w:val="20"/>
-          <w:lang w:val="pt-BR"/>
-        </w:rPr>
-        <w:t xml:space="preserve"> graduação, </w:t>
-      </w:r>
-      <w:r>
-        <w:rPr>
-          <w:sz w:val="20"/>
-          <w:szCs w:val="20"/>
-          <w:lang w:val="pt-BR"/>
-        </w:rPr>
-        <w:t xml:space="preserve">em especial </w:t>
-      </w:r>
-      <w:r>
-        <w:rPr>
-          <w:sz w:val="20"/>
-          <w:szCs w:val="20"/>
-          <w:lang w:val="pt-BR"/>
-        </w:rPr>
-        <w:t xml:space="preserve">a Gisele Oda </w:t>
-      </w:r>
-      <w:r>
-        <w:rPr>
-          <w:sz w:val="20"/>
-          <w:szCs w:val="20"/>
-          <w:lang w:val="pt-BR"/>
-        </w:rPr>
-        <w:t>e a</w:t>
-      </w:r>
-      <w:r>
-        <w:rPr>
-          <w:sz w:val="20"/>
-          <w:szCs w:val="20"/>
-          <w:lang w:val="pt-BR"/>
-        </w:rPr>
-        <w:t xml:space="preserve"> Mirian Marques e o Welington Delitti enquanto superintendente de gestão ambiental. </w:t>
-      </w:r>
-      <w:r>
-        <w:rPr>
-          <w:sz w:val="20"/>
-          <w:szCs w:val="20"/>
-          <w:lang w:val="pt-BR"/>
-        </w:rPr>
-        <w:t>O</w:t>
-      </w:r>
-      <w:r>
-        <w:rPr>
-          <w:sz w:val="20"/>
-          <w:szCs w:val="20"/>
-          <w:lang w:val="pt-BR"/>
-        </w:rPr>
-        <w:t xml:space="preserve">s espaços e tempos da cidade universitária, que possibilitam </w:t>
-      </w:r>
-      <w:r>
-        <w:rPr>
-          <w:sz w:val="20"/>
-          <w:szCs w:val="20"/>
-          <w:lang w:val="pt-BR"/>
-        </w:rPr>
-        <w:t>um</w:t>
-      </w:r>
-      <w:r>
-        <w:rPr>
-          <w:sz w:val="20"/>
-          <w:szCs w:val="20"/>
-          <w:lang w:val="pt-BR"/>
-        </w:rPr>
-        <w:t xml:space="preserve">a exploração </w:t>
-      </w:r>
-      <w:r>
-        <w:rPr>
-          <w:sz w:val="20"/>
-          <w:szCs w:val="20"/>
-          <w:lang w:val="pt-BR"/>
-        </w:rPr>
-        <w:t>plural e profunda do conhecimento</w:t>
-      </w:r>
-      <w:r>
-        <w:rPr>
-          <w:sz w:val="20"/>
-          <w:szCs w:val="20"/>
-          <w:lang w:val="pt-BR"/>
-        </w:rPr>
-        <w:t xml:space="preserve">, um </w:t>
-      </w:r>
-      <w:r>
-        <w:rPr>
-          <w:sz w:val="20"/>
-          <w:szCs w:val="20"/>
-          <w:lang w:val="pt-BR"/>
-        </w:rPr>
-        <w:t xml:space="preserve">verdadeiro </w:t>
-      </w:r>
-      <w:r>
-        <w:rPr>
-          <w:sz w:val="20"/>
-          <w:szCs w:val="20"/>
-          <w:lang w:val="pt-BR"/>
-        </w:rPr>
-        <w:t xml:space="preserve">‘monastério hippie’ </w:t>
-      </w:r>
-      <w:r>
-        <w:rPr>
-          <w:sz w:val="20"/>
-          <w:szCs w:val="20"/>
-          <w:lang w:val="pt-BR"/>
-        </w:rPr>
-        <w:t>em seus melhores dias</w:t>
-      </w:r>
-      <w:r>
-        <w:rPr>
-          <w:sz w:val="20"/>
-          <w:szCs w:val="20"/>
-          <w:lang w:val="pt-BR"/>
-        </w:rPr>
-        <w:t>.</w:t>
-      </w:r>
-    </w:p>
-    <w:p>
-      <w:pPr>
-        <w:pStyle w:val="Normal"/>
-        <w:spacing w:lineRule="auto" w:line="360"/>
-        <w:jc w:val="both"/>
-        <w:rPr>
-          <w:sz w:val="20"/>
-          <w:szCs w:val="20"/>
-        </w:rPr>
-      </w:pPr>
-      <w:r>
-        <w:rPr>
-          <w:sz w:val="20"/>
-          <w:szCs w:val="20"/>
-          <w:lang w:val="pt-BR"/>
-        </w:rPr>
-        <w:t xml:space="preserve">No primeiro mestrado </w:t>
-      </w:r>
-      <w:r>
-        <w:rPr>
-          <w:sz w:val="20"/>
-          <w:szCs w:val="20"/>
-          <w:lang w:val="pt-BR"/>
-        </w:rPr>
-        <w:t>t</w:t>
-      </w:r>
-      <w:r>
-        <w:rPr>
-          <w:sz w:val="20"/>
-          <w:szCs w:val="20"/>
-          <w:lang w:val="pt-BR"/>
-        </w:rPr>
-        <w:t xml:space="preserve">ive que lidar com </w:t>
-      </w:r>
-      <w:r>
-        <w:rPr>
-          <w:sz w:val="20"/>
-          <w:szCs w:val="20"/>
-          <w:lang w:val="pt-BR"/>
-        </w:rPr>
-        <w:t xml:space="preserve">um </w:t>
-      </w:r>
-      <w:r>
-        <w:rPr>
-          <w:sz w:val="20"/>
-          <w:szCs w:val="20"/>
-          <w:lang w:val="pt-BR"/>
-        </w:rPr>
-        <w:t xml:space="preserve">lado da USP que </w:t>
-      </w:r>
-      <w:r>
-        <w:rPr>
-          <w:sz w:val="20"/>
-          <w:szCs w:val="20"/>
-          <w:lang w:val="pt-BR"/>
-        </w:rPr>
-        <w:t>eu olhava mas n</w:t>
+        <w:t>Lu</w:t>
       </w:r>
       <w:r>
         <w:rPr>
@@ -2736,7 +2268,7 @@
           <w:szCs w:val="20"/>
           <w:lang w:val="pt-BR" w:eastAsia="pt-BR" w:bidi="ar-SA"/>
         </w:rPr>
-        <w:t>ão via</w:t>
+        <w:t>ísa</w:t>
       </w:r>
       <w:r>
         <w:rPr>
@@ -2744,7 +2276,61 @@
           <w:szCs w:val="20"/>
           <w:lang w:val="pt-BR"/>
         </w:rPr>
-        <w:t>: seu caráter colonialista, neoliberal que transforma sonhos em lucro para as grandes empresas, enquanto marginaliza as populações tradicionais e origin</w:t>
+        <w:t>. Os docentes da graduação, em especial a Gisele Oda e a Mirian Marques e o Welington Delitti enquanto superintendente de gestão ambiental. Os espaços e tempos da cidade universitária, que possibilitam uma exploração plural e profunda do conhecimento, um verdadeiro ‘monastério hippie’ em seus melhores dias.</w:t>
+      </w:r>
+    </w:p>
+    <w:p>
+      <w:pPr>
+        <w:pStyle w:val="Normal"/>
+        <w:spacing w:lineRule="auto" w:line="360"/>
+        <w:jc w:val="both"/>
+        <w:rPr>
+          <w:sz w:val="20"/>
+          <w:szCs w:val="20"/>
+        </w:rPr>
+      </w:pPr>
+      <w:r>
+        <w:rPr>
+          <w:sz w:val="20"/>
+          <w:szCs w:val="20"/>
+          <w:lang w:val="pt-BR"/>
+        </w:rPr>
+        <w:t xml:space="preserve">Do primeiro mestrado veio o modelo teórico que exploro neste trabalho, graças a contribuição do professor Paulo Campos. E a orientação incrível do Paulo Inácio, Renato Lima e Renato Coutinho – obrigado por todas as chances que usei, em espacial ao PI </w:t>
+      </w:r>
+      <w:r>
+        <w:rPr>
+          <w:sz w:val="20"/>
+          <w:szCs w:val="20"/>
+          <w:lang w:val="pt-BR"/>
+        </w:rPr>
+        <w:t>que sempre me ajudou</w:t>
+      </w:r>
+      <w:r>
+        <w:rPr>
+          <w:sz w:val="20"/>
+          <w:szCs w:val="20"/>
+          <w:lang w:val="pt-BR"/>
+        </w:rPr>
+        <w:t xml:space="preserve">. </w:t>
+      </w:r>
+    </w:p>
+    <w:p>
+      <w:pPr>
+        <w:pStyle w:val="Normal"/>
+        <w:spacing w:lineRule="auto" w:line="360"/>
+        <w:jc w:val="both"/>
+        <w:rPr>
+          <w:sz w:val="20"/>
+          <w:szCs w:val="20"/>
+        </w:rPr>
+      </w:pPr>
+      <w:r>
+        <w:rPr>
+          <w:sz w:val="20"/>
+          <w:szCs w:val="20"/>
+          <w:lang w:val="pt-BR"/>
+        </w:rPr>
+        <w:t>Tamb</w:t>
       </w:r>
       <w:r>
         <w:rPr>
@@ -2755,7 +2341,7 @@
           <w:szCs w:val="20"/>
           <w:lang w:val="pt-BR" w:eastAsia="pt-BR" w:bidi="ar-SA"/>
         </w:rPr>
-        <w:t>á</w:t>
+        <w:t>ém sou muito grato</w:t>
       </w:r>
       <w:r>
         <w:rPr>
@@ -2763,7 +2349,7 @@
           <w:szCs w:val="20"/>
           <w:lang w:val="pt-BR"/>
         </w:rPr>
-        <w:t>rias que mant</w:t>
+        <w:t xml:space="preserve"> a formação em ecologia de comunidades, com a professora Renata Pardini, e em programação em R, com o professor Alexandre Adalardo, que s</w:t>
       </w:r>
       <w:r>
         <w:rPr>
@@ -2774,7 +2360,7 @@
           <w:szCs w:val="20"/>
           <w:lang w:val="pt-BR" w:eastAsia="pt-BR" w:bidi="ar-SA"/>
         </w:rPr>
-        <w:t>é</w:t>
+        <w:t xml:space="preserve">ão </w:t>
       </w:r>
       <w:r>
         <w:rPr>
@@ -2782,7 +2368,7 @@
           <w:szCs w:val="20"/>
           <w:lang w:val="pt-BR"/>
         </w:rPr>
-        <w:t>m os locais que estudamos. E assim a USP também nutre com exemplos do que não ser, obrigado.</w:t>
+        <w:t xml:space="preserve">base de meu sustento. </w:t>
       </w:r>
     </w:p>
     <w:p>
@@ -2801,131 +2387,7 @@
           <w:szCs w:val="20"/>
           <w:lang w:val="pt-BR"/>
         </w:rPr>
-        <w:t xml:space="preserve">Do primeiro mestrado veio o modelo teórico que exploro neste trabalho, graças a contribuição do professor Paulo Campos. E a orientação incrível do Paulo Inácio, Renato Lima e Renato Coutinho – obrigado por todas as chances que usei, </w:t>
-      </w:r>
-      <w:r>
-        <w:rPr>
-          <w:sz w:val="20"/>
-          <w:szCs w:val="20"/>
-          <w:lang w:val="pt-BR"/>
-        </w:rPr>
-        <w:t xml:space="preserve">em espacial ao </w:t>
-      </w:r>
-      <w:r>
-        <w:rPr>
-          <w:sz w:val="20"/>
-          <w:szCs w:val="20"/>
-          <w:lang w:val="pt-BR"/>
-        </w:rPr>
-        <w:t xml:space="preserve">PI. </w:t>
-      </w:r>
-    </w:p>
-    <w:p>
-      <w:pPr>
-        <w:pStyle w:val="Normal"/>
-        <w:spacing w:lineRule="auto" w:line="360"/>
-        <w:jc w:val="both"/>
-        <w:rPr>
-          <w:sz w:val="20"/>
-          <w:szCs w:val="20"/>
-        </w:rPr>
-      </w:pPr>
-      <w:r>
-        <w:rPr>
-          <w:sz w:val="20"/>
-          <w:szCs w:val="20"/>
-          <w:lang w:val="pt-BR"/>
-        </w:rPr>
-        <w:t>Tamb</w:t>
-      </w:r>
-      <w:r>
-        <w:rPr>
-          <w:rFonts w:eastAsia="Times New Roman" w:cs="Times New Roman"/>
-          <w:color w:val="auto"/>
-          <w:kern w:val="0"/>
-          <w:sz w:val="20"/>
-          <w:szCs w:val="20"/>
-          <w:lang w:val="pt-BR" w:eastAsia="pt-BR" w:bidi="ar-SA"/>
-        </w:rPr>
-        <w:t>ém sou muito grato</w:t>
-      </w:r>
-      <w:r>
-        <w:rPr>
-          <w:sz w:val="20"/>
-          <w:szCs w:val="20"/>
-          <w:lang w:val="pt-BR"/>
-        </w:rPr>
-        <w:t xml:space="preserve"> a formação em ecologia de comunidades, com a professora Renata Pardini, e em programação em R, com o professor Alexandre Adalardo, que s</w:t>
-      </w:r>
-      <w:r>
-        <w:rPr>
-          <w:rFonts w:eastAsia="Times New Roman" w:cs="Times New Roman"/>
-          <w:color w:val="auto"/>
-          <w:kern w:val="0"/>
-          <w:sz w:val="20"/>
-          <w:szCs w:val="20"/>
-          <w:lang w:val="pt-BR" w:eastAsia="pt-BR" w:bidi="ar-SA"/>
-        </w:rPr>
-        <w:t xml:space="preserve">ão </w:t>
-      </w:r>
-      <w:r>
-        <w:rPr>
-          <w:sz w:val="20"/>
-          <w:szCs w:val="20"/>
-          <w:lang w:val="pt-BR"/>
-        </w:rPr>
-        <w:t xml:space="preserve">base de meu sustento. </w:t>
-      </w:r>
-    </w:p>
-    <w:p>
-      <w:pPr>
-        <w:pStyle w:val="Normal"/>
-        <w:spacing w:lineRule="auto" w:line="360"/>
-        <w:jc w:val="both"/>
-        <w:rPr>
-          <w:sz w:val="20"/>
-          <w:szCs w:val="20"/>
-        </w:rPr>
-      </w:pPr>
-      <w:r>
-        <w:rPr>
-          <w:sz w:val="20"/>
-          <w:szCs w:val="20"/>
-          <w:lang w:val="pt-BR"/>
-        </w:rPr>
-        <w:t xml:space="preserve">Dessa fase, também veio a minha relação com a Roberta, minha esposa, uma pessoa maravilhosa que eu sou muito grato em tantos aspectos que só ela sabe – e sem a qual </w:t>
-      </w:r>
-      <w:r>
-        <w:rPr>
-          <w:sz w:val="20"/>
-          <w:szCs w:val="20"/>
-          <w:lang w:val="pt-BR"/>
-        </w:rPr>
-        <w:t xml:space="preserve">talvez </w:t>
-      </w:r>
-      <w:r>
-        <w:rPr>
-          <w:sz w:val="20"/>
-          <w:szCs w:val="20"/>
-          <w:lang w:val="pt-BR"/>
-        </w:rPr>
-        <w:t>eu não</w:t>
-      </w:r>
-      <w:r>
-        <w:rPr>
-          <w:sz w:val="20"/>
-          <w:szCs w:val="20"/>
-          <w:lang w:val="pt-BR"/>
-        </w:rPr>
-        <w:t xml:space="preserve"> </w:t>
-      </w:r>
-      <w:r>
-        <w:rPr>
-          <w:sz w:val="20"/>
-          <w:szCs w:val="20"/>
-          <w:lang w:val="pt-BR"/>
-        </w:rPr>
-        <w:t>teria me recuperado e continuado a minha pesquisa.</w:t>
+        <w:t>Dessa fase, também veio a minha relação com a Roberta, minha esposa, uma pessoa maravilhosa que eu sou muito grato em tantos aspectos que só ela sabe – e sem a qual talvez eu não teria me recuperado e continuado a minha pesquisa.</w:t>
       </w:r>
     </w:p>
     <w:p>
@@ -4851,7 +4313,7 @@
       <mc:AlternateContent>
         <mc:Choice Requires="wps">
           <w:drawing>
-            <wp:anchor behindDoc="0" distT="0" distB="0" distL="0" distR="0" simplePos="0" locked="0" layoutInCell="0" allowOverlap="1" relativeHeight="2">
+            <wp:anchor behindDoc="1" distT="0" distB="0" distL="0" distR="0" simplePos="0" locked="0" layoutInCell="0" allowOverlap="1" relativeHeight="2">
               <wp:simplePos x="0" y="0"/>
               <wp:positionH relativeFrom="margin">
                 <wp:align>right</wp:align>
@@ -5017,15 +4479,15 @@
       <mc:AlternateContent>
         <mc:Choice Requires="wps">
           <w:drawing>
-            <wp:anchor behindDoc="0" distT="0" distB="0" distL="0" distR="0" simplePos="0" locked="0" layoutInCell="0" allowOverlap="1" relativeHeight="46">
+            <wp:anchor behindDoc="1" distT="0" distB="0" distL="0" distR="0" simplePos="0" locked="0" layoutInCell="0" allowOverlap="1" relativeHeight="40">
               <wp:simplePos x="0" y="0"/>
               <wp:positionH relativeFrom="page">
-                <wp:posOffset>6338570</wp:posOffset>
+                <wp:posOffset>6222365</wp:posOffset>
               </wp:positionH>
               <wp:positionV relativeFrom="paragraph">
                 <wp:posOffset>-37465</wp:posOffset>
               </wp:positionV>
-              <wp:extent cx="153035" cy="181610"/>
+              <wp:extent cx="268605" cy="182880"/>
               <wp:effectExtent l="0" t="0" r="0" b="0"/>
               <wp:wrapSquare wrapText="bothSides"/>
               <wp:docPr id="3" name="Quadro2"/>
@@ -5036,7 +4498,7 @@
                     <wps:spPr>
                       <a:xfrm>
                         <a:off x="0" y="0"/>
-                        <a:ext cx="153000" cy="181440"/>
+                        <a:ext cx="268560" cy="182880"/>
                       </a:xfrm>
                       <a:prstGeom prst="rect">
                         <a:avLst/>
@@ -5073,7 +4535,7 @@
                               <w:rStyle w:val="Pagenumber"/>
                               <w:color w:val="000000"/>
                             </w:rPr>
-                            <w:instrText xml:space="preserve"> PAGE </w:instrText>
+                            <w:instrText xml:space="preserve"> PAGE \* roman </w:instrText>
                           </w:r>
                           <w:r>
                             <w:rPr>
@@ -5087,7 +4549,7 @@
                               <w:rStyle w:val="Pagenumber"/>
                               <w:color w:val="000000"/>
                             </w:rPr>
-                            <w:t>22</w:t>
+                            <w:t>xix</w:t>
                           </w:r>
                           <w:r>
                             <w:rPr>
@@ -5110,7 +4572,7 @@
         </mc:Choice>
         <mc:Fallback>
           <w:pict>
-            <v:rect id="shape_0" ID="Quadro2" path="m0,0l-2147483645,0l-2147483645,-2147483646l0,-2147483646xe" stroked="f" o:allowincell="f" style="position:absolute;margin-left:499.1pt;margin-top:-2.95pt;width:12pt;height:14.25pt;mso-wrap-style:square;v-text-anchor:top;mso-position-horizontal-relative:page">
+            <v:rect id="shape_0" ID="Quadro2" path="m0,0l-2147483645,0l-2147483645,-2147483646l0,-2147483646xe" stroked="f" o:allowincell="f" style="position:absolute;margin-left:489.95pt;margin-top:-2.95pt;width:21.1pt;height:14.35pt;mso-wrap-style:square;v-text-anchor:top;mso-position-horizontal-relative:page">
               <v:fill o:detectmouseclick="t" on="false"/>
               <v:stroke color="#3465a4" joinstyle="round" endcap="flat"/>
               <v:textbox>
@@ -5134,7 +4596,7 @@
                         <w:rStyle w:val="Pagenumber"/>
                         <w:color w:val="000000"/>
                       </w:rPr>
-                      <w:instrText xml:space="preserve"> PAGE </w:instrText>
+                      <w:instrText xml:space="preserve"> PAGE \* roman </w:instrText>
                     </w:r>
                     <w:r>
                       <w:rPr>
@@ -5148,7 +4610,7 @@
                         <w:rStyle w:val="Pagenumber"/>
                         <w:color w:val="000000"/>
                       </w:rPr>
-                      <w:t>22</w:t>
+                      <w:t>xix</w:t>
                     </w:r>
                     <w:r>
                       <w:rPr>
@@ -5183,15 +4645,15 @@
       <mc:AlternateContent>
         <mc:Choice Requires="wps">
           <w:drawing>
-            <wp:anchor behindDoc="0" distT="0" distB="0" distL="0" distR="0" simplePos="0" locked="0" layoutInCell="0" allowOverlap="1" relativeHeight="46">
+            <wp:anchor behindDoc="1" distT="0" distB="0" distL="0" distR="0" simplePos="0" locked="0" layoutInCell="0" allowOverlap="1" relativeHeight="40">
               <wp:simplePos x="0" y="0"/>
               <wp:positionH relativeFrom="page">
-                <wp:posOffset>6338570</wp:posOffset>
+                <wp:posOffset>6222365</wp:posOffset>
               </wp:positionH>
               <wp:positionV relativeFrom="paragraph">
                 <wp:posOffset>-37465</wp:posOffset>
               </wp:positionV>
-              <wp:extent cx="153035" cy="181610"/>
+              <wp:extent cx="268605" cy="182880"/>
               <wp:effectExtent l="0" t="0" r="0" b="0"/>
               <wp:wrapSquare wrapText="bothSides"/>
               <wp:docPr id="5" name="Quadro2"/>
@@ -5202,7 +4664,7 @@
                     <wps:spPr>
                       <a:xfrm>
                         <a:off x="0" y="0"/>
-                        <a:ext cx="153000" cy="181440"/>
+                        <a:ext cx="268560" cy="182880"/>
                       </a:xfrm>
                       <a:prstGeom prst="rect">
                         <a:avLst/>
@@ -5239,7 +4701,7 @@
                               <w:rStyle w:val="Pagenumber"/>
                               <w:color w:val="000000"/>
                             </w:rPr>
-                            <w:instrText xml:space="preserve"> PAGE </w:instrText>
+                            <w:instrText xml:space="preserve"> PAGE \* roman </w:instrText>
                           </w:r>
                           <w:r>
                             <w:rPr>
@@ -5253,7 +4715,7 @@
                               <w:rStyle w:val="Pagenumber"/>
                               <w:color w:val="000000"/>
                             </w:rPr>
-                            <w:t>22</w:t>
+                            <w:t>xix</w:t>
                           </w:r>
                           <w:r>
                             <w:rPr>
@@ -5276,7 +4738,7 @@
         </mc:Choice>
         <mc:Fallback>
           <w:pict>
-            <v:rect id="shape_0" ID="Quadro2" path="m0,0l-2147483645,0l-2147483645,-2147483646l0,-2147483646xe" stroked="f" o:allowincell="f" style="position:absolute;margin-left:499.1pt;margin-top:-2.95pt;width:12pt;height:14.25pt;mso-wrap-style:square;v-text-anchor:top;mso-position-horizontal-relative:page">
+            <v:rect id="shape_0" ID="Quadro2" path="m0,0l-2147483645,0l-2147483645,-2147483646l0,-2147483646xe" stroked="f" o:allowincell="f" style="position:absolute;margin-left:489.95pt;margin-top:-2.95pt;width:21.1pt;height:14.35pt;mso-wrap-style:square;v-text-anchor:top;mso-position-horizontal-relative:page">
               <v:fill o:detectmouseclick="t" on="false"/>
               <v:stroke color="#3465a4" joinstyle="round" endcap="flat"/>
               <v:textbox>
@@ -5300,7 +4762,7 @@
                         <w:rStyle w:val="Pagenumber"/>
                         <w:color w:val="000000"/>
                       </w:rPr>
-                      <w:instrText xml:space="preserve"> PAGE </w:instrText>
+                      <w:instrText xml:space="preserve"> PAGE \* roman </w:instrText>
                     </w:r>
                     <w:r>
                       <w:rPr>
@@ -5314,7 +4776,7 @@
                         <w:rStyle w:val="Pagenumber"/>
                         <w:color w:val="000000"/>
                       </w:rPr>
-                      <w:t>22</w:t>
+                      <w:t>xix</w:t>
                     </w:r>
                     <w:r>
                       <w:rPr>
@@ -5659,7 +5121,7 @@
     <w:pPr>
       <w:widowControl/>
       <w:suppressAutoHyphens w:val="true"/>
-      <w:overflowPunct w:val="true"/>
+      <w:overflowPunct w:val="false"/>
       <w:bidi w:val="0"/>
       <w:spacing w:lineRule="auto" w:line="240" w:before="0" w:after="0"/>
       <w:jc w:val="left"/>

</xml_diff>